<commit_message>
Actualizo reporte laboratorio 1 busqueda aleatoria
</commit_message>
<xml_diff>
--- a/LAB_1_BUSQUEDA_ALEATORIA/reporte_busqueda_aleatoria.docx
+++ b/LAB_1_BUSQUEDA_ALEATORIA/reporte_busqueda_aleatoria.docx
@@ -246,7 +246,7 @@
           <w:sz w:val="40"/>
           <w:szCs w:val="40"/>
         </w:rPr>
-        <w:t>BIOINFORMATICS</w:t>
+        <w:t>INTELIGENCIA ARTIFICIAL</w:t>
       </w:r>
     </w:p>
     <w:p>
@@ -283,7 +283,7 @@
           <w:sz w:val="40"/>
           <w:szCs w:val="40"/>
         </w:rPr>
-        <w:t>READING ASSIGNMENT 1. PREFACE</w:t>
+        <w:t>BUSQUEDA ALEATORIA</w:t>
       </w:r>
     </w:p>
     <w:p>
@@ -357,7 +357,7 @@
           <w:sz w:val="40"/>
           <w:szCs w:val="40"/>
         </w:rPr>
-        <w:t>7CM3</w:t>
+        <w:t>6CV3</w:t>
       </w:r>
     </w:p>
     <w:p>
@@ -394,18 +394,17 @@
           <w:sz w:val="40"/>
           <w:szCs w:val="40"/>
         </w:rPr>
-        <w:t>05 SEPTIEMBRE 2024</w:t>
-      </w:r>
-    </w:p>
-    <w:p>
-      <w:pPr>
+        <w:t>0</w:t>
+      </w:r>
+      <w:r>
         <w:rPr>
           <w:b/>
           <w:bCs/>
           <w:sz w:val="40"/>
           <w:szCs w:val="40"/>
         </w:rPr>
-      </w:pPr>
+        <w:t>9</w:t>
+      </w:r>
       <w:r>
         <w:rPr>
           <w:b/>
@@ -413,6 +412,25 @@
           <w:sz w:val="40"/>
           <w:szCs w:val="40"/>
         </w:rPr>
+        <w:t xml:space="preserve"> SEPTIEMBRE 2024</w:t>
+      </w:r>
+    </w:p>
+    <w:p>
+      <w:pPr>
+        <w:rPr>
+          <w:b/>
+          <w:bCs/>
+          <w:sz w:val="40"/>
+          <w:szCs w:val="40"/>
+        </w:rPr>
+      </w:pPr>
+      <w:r>
+        <w:rPr>
+          <w:b/>
+          <w:bCs/>
+          <w:sz w:val="40"/>
+          <w:szCs w:val="40"/>
+        </w:rPr>
         <w:br w:type="page"/>
       </w:r>
     </w:p>
@@ -562,6 +580,9 @@
         <w:t>Primero debemos de definir la función de la cual debemos de encontrar los mínimos</w:t>
       </w:r>
       <w:r>
+        <w:rPr>
+          <w:noProof/>
+        </w:rPr>
         <w:drawing>
           <wp:inline distT="0" distB="0" distL="0" distR="0" wp14:anchorId="386DDF99" wp14:editId="79E3ABA0">
             <wp:extent cx="5612130" cy="576580"/>
@@ -642,6 +663,9 @@
         <w:t xml:space="preserve"> </w:t>
       </w:r>
       <w:r>
+        <w:rPr>
+          <w:noProof/>
+        </w:rPr>
         <w:drawing>
           <wp:inline distT="0" distB="0" distL="0" distR="0" wp14:anchorId="717858FB" wp14:editId="30C0D5DE">
             <wp:extent cx="5612130" cy="2118995"/>
@@ -1085,6 +1109,9 @@
         <w:t>.</w:t>
       </w:r>
       <w:r>
+        <w:rPr>
+          <w:noProof/>
+        </w:rPr>
         <w:drawing>
           <wp:inline distT="0" distB="0" distL="0" distR="0" wp14:anchorId="6C3A81B6" wp14:editId="1626FDFA">
             <wp:extent cx="5612130" cy="780415"/>
@@ -1165,6 +1192,9 @@
         <w:t>.</w:t>
       </w:r>
       <w:r>
+        <w:rPr>
+          <w:noProof/>
+        </w:rPr>
         <w:drawing>
           <wp:inline distT="0" distB="0" distL="0" distR="0" wp14:anchorId="6AE1FCB1" wp14:editId="38CB1D1D">
             <wp:extent cx="5612130" cy="780415"/>
@@ -1227,6 +1257,9 @@
         <w:t>.</w:t>
       </w:r>
       <w:r>
+        <w:rPr>
+          <w:noProof/>
+        </w:rPr>
         <w:drawing>
           <wp:inline distT="0" distB="0" distL="0" distR="0" wp14:anchorId="09115223" wp14:editId="0686C32D">
             <wp:extent cx="5612130" cy="816610"/>
@@ -1283,15 +1316,7 @@
         <w:t>Ahora haremos la tirada del jugador, en donde se le solicitara que ingrese el numero de la fila y el numero de la columna en donde desea tirar, para ello debe de digitar entre el 0 y el 3,</w:t>
       </w:r>
       <w:r>
-        <w:t xml:space="preserve"> esto lo comprobaremos un con </w:t>
-      </w:r>
-      <w:proofErr w:type="spellStart"/>
-      <w:r>
-        <w:t>except</w:t>
-      </w:r>
-      <w:proofErr w:type="spellEnd"/>
-      <w:r>
-        <w:t xml:space="preserve"> que se traerá a la hora de intentar ingresar el valor en el arreglo, en caso de que no esté dentro del rango, entra dentro de la excepción y entonces enviara un mensaje de que la entrada no es válida. En caso de que si, hará una comprobación de que </w:t>
+        <w:t xml:space="preserve"> esto lo comprobaremos un con except que se traerá a la hora de intentar ingresar el valor en el arreglo, en caso de que no esté dentro del rango, entra dentro de la excepción y entonces enviara un mensaje de que la entrada no es válida. En caso de que si, hará una comprobación de que </w:t>
       </w:r>
       <w:r>
         <w:t xml:space="preserve">donde se desea tirar esta vacío en caso de que no se pueda tirar ahí mostrara un mensaje en donde indica que la tirada no es válida. </w:t>
@@ -1307,6 +1332,9 @@
         <w:t>.</w:t>
       </w:r>
       <w:r>
+        <w:rPr>
+          <w:noProof/>
+        </w:rPr>
         <w:drawing>
           <wp:inline distT="0" distB="0" distL="0" distR="0" wp14:anchorId="0F0C155E" wp14:editId="76EBBC19">
             <wp:extent cx="5612130" cy="2505710"/>
@@ -1369,6 +1397,9 @@
         <w:t>.</w:t>
       </w:r>
       <w:r>
+        <w:rPr>
+          <w:noProof/>
+        </w:rPr>
         <w:drawing>
           <wp:inline distT="0" distB="0" distL="0" distR="0" wp14:anchorId="1D71EE47" wp14:editId="1948FD91">
             <wp:extent cx="5612130" cy="2301240"/>
@@ -1447,6 +1478,9 @@
         <w:t>.</w:t>
       </w:r>
       <w:r>
+        <w:rPr>
+          <w:noProof/>
+        </w:rPr>
         <w:drawing>
           <wp:inline distT="0" distB="0" distL="0" distR="0" wp14:anchorId="34972D97" wp14:editId="4062E36C">
             <wp:extent cx="5612130" cy="5765165"/>
@@ -1503,6 +1537,9 @@
         <w:t>Ahora hacemos una ejecución de prueba de forma en la que ganamos</w:t>
       </w:r>
       <w:r>
+        <w:rPr>
+          <w:noProof/>
+        </w:rPr>
         <w:drawing>
           <wp:inline distT="0" distB="0" distL="0" distR="0" wp14:anchorId="6D7628F0" wp14:editId="7B6A48BF">
             <wp:extent cx="4669124" cy="3552825"/>
@@ -1540,6 +1577,9 @@
         </w:drawing>
       </w:r>
       <w:r>
+        <w:rPr>
+          <w:noProof/>
+        </w:rPr>
         <w:drawing>
           <wp:inline distT="0" distB="0" distL="0" distR="0" wp14:anchorId="728796DF" wp14:editId="6563951F">
             <wp:extent cx="4686300" cy="3671412"/>
@@ -1613,6 +1653,9 @@
         <w:jc w:val="both"/>
       </w:pPr>
       <w:r>
+        <w:rPr>
+          <w:noProof/>
+        </w:rPr>
         <w:drawing>
           <wp:inline distT="0" distB="0" distL="0" distR="0" wp14:anchorId="1C5AE280" wp14:editId="329F0F8A">
             <wp:extent cx="1576049" cy="4414837"/>
@@ -1650,6 +1693,9 @@
         </w:drawing>
       </w:r>
       <w:r>
+        <w:rPr>
+          <w:noProof/>
+        </w:rPr>
         <w:drawing>
           <wp:inline distT="0" distB="0" distL="0" distR="0" wp14:anchorId="4CD4411B" wp14:editId="1ED74640">
             <wp:extent cx="1566862" cy="4427244"/>
@@ -1687,6 +1733,9 @@
         </w:drawing>
       </w:r>
       <w:r>
+        <w:rPr>
+          <w:noProof/>
+        </w:rPr>
         <w:drawing>
           <wp:inline distT="0" distB="0" distL="0" distR="0" wp14:anchorId="7FA88936" wp14:editId="2726A6F9">
             <wp:extent cx="1547813" cy="4405962"/>
@@ -1732,6 +1781,9 @@
         <w:jc w:val="both"/>
       </w:pPr>
       <w:r>
+        <w:rPr>
+          <w:noProof/>
+        </w:rPr>
         <w:lastRenderedPageBreak/>
         <w:drawing>
           <wp:inline distT="0" distB="0" distL="0" distR="0" wp14:anchorId="73612D21" wp14:editId="2599BF27">
@@ -1770,6 +1822,9 @@
         </w:drawing>
       </w:r>
       <w:r>
+        <w:rPr>
+          <w:noProof/>
+        </w:rPr>
         <w:drawing>
           <wp:inline distT="0" distB="0" distL="0" distR="0" wp14:anchorId="3E19B5F3" wp14:editId="422B0C55">
             <wp:extent cx="2852737" cy="2137882"/>

</xml_diff>